<commit_message>
Añadiendo cambios al documento de requisitos SPC_ERS
</commit_message>
<xml_diff>
--- a/Desarrollo/SPACIA/Implementación del Software/Análisis y Diseño/SPC_ERS.docx
+++ b/Desarrollo/SPACIA/Implementación del Software/Análisis y Diseño/SPC_ERS.docx
@@ -8464,8 +8464,6 @@
         </w:rPr>
         <w:t>El coordinador de distintas áreas: Jefe de Proyecto.</w:t>
       </w:r>
-      <w:bookmarkStart w:id="15" w:name="_GoBack"/>
-      <w:bookmarkEnd w:id="15"/>
     </w:p>
     <w:p>
       <w:pPr>
@@ -8672,7 +8670,7 @@
           <w:sz w:val="22"/>
         </w:rPr>
       </w:pPr>
-      <w:bookmarkStart w:id="16" w:name="_Toc510603886"/>
+      <w:bookmarkStart w:id="15" w:name="_Toc510603886"/>
       <w:r>
         <w:rPr>
           <w:rFonts w:ascii="Calibri" w:hAnsi="Calibri" w:cs="Calibri"/>
@@ -8680,7 +8678,7 @@
         </w:rPr>
         <w:t>RESTRICCIONES</w:t>
       </w:r>
-      <w:bookmarkEnd w:id="16"/>
+      <w:bookmarkEnd w:id="15"/>
     </w:p>
     <w:p>
       <w:pPr>
@@ -8729,8 +8727,8 @@
                 <w:color w:val="auto"/>
               </w:rPr>
             </w:pPr>
-            <w:bookmarkStart w:id="17" w:name="_ihv636" w:colFirst="0" w:colLast="0"/>
-            <w:bookmarkEnd w:id="17"/>
+            <w:bookmarkStart w:id="16" w:name="_ihv636" w:colFirst="0" w:colLast="0"/>
+            <w:bookmarkEnd w:id="16"/>
             <w:r>
               <w:rPr>
                 <w:rFonts w:ascii="Calibri" w:hAnsi="Calibri" w:cs="Calibri"/>
@@ -8756,8 +8754,8 @@
                 <w:color w:val="auto"/>
               </w:rPr>
             </w:pPr>
-            <w:bookmarkStart w:id="18" w:name="_32hioqz" w:colFirst="0" w:colLast="0"/>
-            <w:bookmarkEnd w:id="18"/>
+            <w:bookmarkStart w:id="17" w:name="_32hioqz" w:colFirst="0" w:colLast="0"/>
+            <w:bookmarkEnd w:id="17"/>
             <w:r>
               <w:rPr>
                 <w:rFonts w:ascii="Calibri" w:hAnsi="Calibri" w:cs="Calibri"/>
@@ -8791,8 +8789,8 @@
                 <w:sz w:val="20"/>
               </w:rPr>
             </w:pPr>
-            <w:bookmarkStart w:id="19" w:name="_1hmsyys" w:colFirst="0" w:colLast="0"/>
-            <w:bookmarkEnd w:id="19"/>
+            <w:bookmarkStart w:id="18" w:name="_1hmsyys" w:colFirst="0" w:colLast="0"/>
+            <w:bookmarkEnd w:id="18"/>
             <w:r>
               <w:rPr>
                 <w:rFonts w:ascii="Calibri" w:eastAsia="Arial" w:hAnsi="Calibri" w:cs="Calibri"/>
@@ -8825,8 +8823,8 @@
                 <w:sz w:val="20"/>
               </w:rPr>
             </w:pPr>
-            <w:bookmarkStart w:id="20" w:name="_41mghml" w:colFirst="0" w:colLast="0"/>
-            <w:bookmarkEnd w:id="20"/>
+            <w:bookmarkStart w:id="19" w:name="_41mghml" w:colFirst="0" w:colLast="0"/>
+            <w:bookmarkEnd w:id="19"/>
             <w:r>
               <w:rPr>
                 <w:rFonts w:ascii="Calibri" w:eastAsia="Arial" w:hAnsi="Calibri" w:cs="Calibri"/>
@@ -8852,8 +8850,8 @@
                 <w:sz w:val="20"/>
               </w:rPr>
             </w:pPr>
-            <w:bookmarkStart w:id="21" w:name="_2grqrue" w:colFirst="0" w:colLast="0"/>
-            <w:bookmarkEnd w:id="21"/>
+            <w:bookmarkStart w:id="20" w:name="_2grqrue" w:colFirst="0" w:colLast="0"/>
+            <w:bookmarkEnd w:id="20"/>
             <w:r>
               <w:rPr>
                 <w:rFonts w:ascii="Calibri" w:eastAsia="Arial" w:hAnsi="Calibri" w:cs="Calibri"/>
@@ -8881,8 +8879,8 @@
                 <w:sz w:val="20"/>
               </w:rPr>
             </w:pPr>
-            <w:bookmarkStart w:id="22" w:name="_vx1227" w:colFirst="0" w:colLast="0"/>
-            <w:bookmarkEnd w:id="22"/>
+            <w:bookmarkStart w:id="21" w:name="_vx1227" w:colFirst="0" w:colLast="0"/>
+            <w:bookmarkEnd w:id="21"/>
             <w:r>
               <w:rPr>
                 <w:rFonts w:ascii="Calibri" w:eastAsia="Arial" w:hAnsi="Calibri" w:cs="Calibri"/>
@@ -8895,14 +8893,14 @@
                 <w:rFonts w:ascii="Calibri" w:eastAsia="Arial" w:hAnsi="Calibri" w:cs="Calibri"/>
                 <w:sz w:val="20"/>
               </w:rPr>
-              <w:t>php</w:t>
+              <w:t>Android, PHP y .NET</w:t>
             </w:r>
             <w:r>
               <w:rPr>
                 <w:rFonts w:ascii="Calibri" w:eastAsia="Arial" w:hAnsi="Calibri" w:cs="Calibri"/>
                 <w:sz w:val="20"/>
               </w:rPr>
-              <w:t xml:space="preserve"> y Android JDK.</w:t>
+              <w:t>.</w:t>
             </w:r>
           </w:p>
           <w:p>
@@ -8918,8 +8916,8 @@
                 <w:sz w:val="20"/>
               </w:rPr>
             </w:pPr>
-            <w:bookmarkStart w:id="23" w:name="_3fwokq0" w:colFirst="0" w:colLast="0"/>
-            <w:bookmarkEnd w:id="23"/>
+            <w:bookmarkStart w:id="22" w:name="_3fwokq0" w:colFirst="0" w:colLast="0"/>
+            <w:bookmarkEnd w:id="22"/>
             <w:r>
               <w:rPr>
                 <w:rFonts w:ascii="Calibri" w:eastAsia="Arial" w:hAnsi="Calibri" w:cs="Calibri"/>
@@ -8948,6 +8946,8 @@
               </w:rPr>
               <w:t>Spacia debe tener en cuenta todas las restricciones de implementación en los dispositivos móviles.</w:t>
             </w:r>
+            <w:bookmarkStart w:id="23" w:name="_GoBack"/>
+            <w:bookmarkEnd w:id="23"/>
           </w:p>
           <w:p>
             <w:pPr>
@@ -11328,7 +11328,7 @@
               <w:sz w:val="24"/>
               <w:szCs w:val="24"/>
             </w:rPr>
-            <w:t>10</w:t>
+            <w:t>14</w:t>
           </w:r>
           <w:r>
             <w:rPr>
@@ -17918,7 +17918,7 @@
 </file>
 
 <file path=customXml/itemProps1.xml><?xml version="1.0" encoding="utf-8"?>
-<ds:datastoreItem xmlns:ds="http://schemas.openxmlformats.org/officeDocument/2006/customXml" ds:itemID="{85B8A583-4AF4-40C1-9DD1-3D12F964DE65}">
+<ds:datastoreItem xmlns:ds="http://schemas.openxmlformats.org/officeDocument/2006/customXml" ds:itemID="{1ECD080D-B350-488F-B4C6-2F1E14EB62D7}">
   <ds:schemaRefs>
     <ds:schemaRef ds:uri="http://schemas.openxmlformats.org/officeDocument/2006/bibliography"/>
   </ds:schemaRefs>

</xml_diff>